<commit_message>
docs: wrote script chapter 4,5
</commit_message>
<xml_diff>
--- a/Scripts/script.docx
+++ b/Scripts/script.docx
@@ -1251,8 +1251,6 @@
           <w:lang w:val="en-US"/>
         </w:rPr>
       </w:pPr>
-      <w:proofErr w:type="spellStart"/>
-      <w:proofErr w:type="gramStart"/>
       <w:r>
         <w:rPr>
           <w:rFonts w:ascii="Arial" w:hAnsi="Arial" w:cs="Arial"/>
@@ -1264,7 +1262,6 @@
         </w:rPr>
         <w:t>onPickUpKey</w:t>
       </w:r>
-      <w:proofErr w:type="spellEnd"/>
       <w:r>
         <w:rPr>
           <w:rFonts w:ascii="Arial" w:hAnsi="Arial" w:cs="Arial"/>
@@ -1276,7 +1273,6 @@
         </w:rPr>
         <w:t>{</w:t>
       </w:r>
-      <w:proofErr w:type="gramEnd"/>
     </w:p>
     <w:p>
       <w:pPr>
@@ -2473,75 +2469,1724 @@
           <w:lang w:val="en-US"/>
         </w:rPr>
       </w:pPr>
-    </w:p>
-    <w:p>
-      <w:pPr>
-        <w:pStyle w:val="Luettelokappale"/>
-        <w:spacing w:line="360" w:lineRule="auto"/>
-        <w:ind w:left="1080"/>
-        <w:jc w:val="center"/>
-        <w:rPr>
-          <w:rFonts w:ascii="Arial" w:hAnsi="Arial" w:cs="Arial"/>
-          <w:sz w:val="24"/>
-          <w:szCs w:val="24"/>
-          <w:lang w:val="en-US"/>
-        </w:rPr>
-      </w:pPr>
-    </w:p>
-    <w:p>
-      <w:pPr>
-        <w:spacing w:line="360" w:lineRule="auto"/>
-        <w:jc w:val="center"/>
-        <w:rPr>
-          <w:rFonts w:ascii="Arial" w:hAnsi="Arial" w:cs="Arial"/>
-          <w:sz w:val="24"/>
-          <w:szCs w:val="24"/>
-          <w:lang w:val="en-US"/>
-        </w:rPr>
-      </w:pPr>
-    </w:p>
-    <w:p>
-      <w:pPr>
-        <w:spacing w:line="360" w:lineRule="auto"/>
-        <w:jc w:val="center"/>
-        <w:rPr>
-          <w:rFonts w:ascii="Arial" w:hAnsi="Arial" w:cs="Arial"/>
-          <w:sz w:val="24"/>
-          <w:szCs w:val="24"/>
-          <w:lang w:val="en-US"/>
-        </w:rPr>
-      </w:pPr>
-    </w:p>
-    <w:p>
-      <w:pPr>
-        <w:spacing w:line="360" w:lineRule="auto"/>
-        <w:jc w:val="center"/>
-        <w:rPr>
-          <w:rFonts w:ascii="Arial" w:hAnsi="Arial" w:cs="Arial"/>
-          <w:sz w:val="24"/>
-          <w:szCs w:val="24"/>
-          <w:lang w:val="en-US"/>
-        </w:rPr>
-      </w:pPr>
-    </w:p>
-    <w:p>
-      <w:pPr>
-        <w:spacing w:line="360" w:lineRule="auto"/>
-        <w:jc w:val="center"/>
-        <w:rPr>
-          <w:rFonts w:ascii="Arial" w:hAnsi="Arial" w:cs="Arial"/>
-          <w:sz w:val="24"/>
-          <w:szCs w:val="24"/>
-          <w:lang w:val="en-US"/>
-        </w:rPr>
-      </w:pPr>
-    </w:p>
-    <w:p>
-      <w:pPr>
-        <w:rPr>
-          <w:lang w:val="en-US"/>
-        </w:rPr>
-      </w:pPr>
+      <w:r>
+        <w:rPr>
+          <w:rFonts w:ascii="Arial" w:hAnsi="Arial" w:cs="Arial"/>
+          <w:sz w:val="24"/>
+          <w:szCs w:val="24"/>
+          <w:lang w:val="en-US"/>
+        </w:rPr>
+        <w:t>*The player</w:t>
+      </w:r>
+      <w:r>
+        <w:rPr>
+          <w:rFonts w:ascii="Arial" w:hAnsi="Arial" w:cs="Arial"/>
+          <w:sz w:val="24"/>
+          <w:szCs w:val="24"/>
+          <w:lang w:val="en-US"/>
+        </w:rPr>
+        <w:t xml:space="preserve"> comes from the</w:t>
+      </w:r>
+      <w:r>
+        <w:rPr>
+          <w:rFonts w:ascii="Arial" w:hAnsi="Arial" w:cs="Arial"/>
+          <w:sz w:val="24"/>
+          <w:szCs w:val="24"/>
+          <w:lang w:val="en-US"/>
+        </w:rPr>
+        <w:t xml:space="preserve"> vent*</w:t>
+      </w:r>
+    </w:p>
+    <w:p>
+      <w:pPr>
+        <w:spacing w:line="360" w:lineRule="auto"/>
+        <w:jc w:val="center"/>
+        <w:rPr>
+          <w:rFonts w:ascii="Arial" w:hAnsi="Arial" w:cs="Arial"/>
+          <w:b/>
+          <w:bCs/>
+          <w:sz w:val="24"/>
+          <w:szCs w:val="24"/>
+          <w:lang w:val="en-US"/>
+        </w:rPr>
+      </w:pPr>
+      <w:r>
+        <w:rPr>
+          <w:rFonts w:ascii="Arial" w:hAnsi="Arial" w:cs="Arial"/>
+          <w:b/>
+          <w:bCs/>
+          <w:sz w:val="24"/>
+          <w:szCs w:val="24"/>
+          <w:lang w:val="en-US"/>
+        </w:rPr>
+        <w:t xml:space="preserve">Chapter </w:t>
+      </w:r>
+      <w:r>
+        <w:rPr>
+          <w:rFonts w:ascii="Arial" w:hAnsi="Arial" w:cs="Arial"/>
+          <w:b/>
+          <w:bCs/>
+          <w:sz w:val="24"/>
+          <w:szCs w:val="24"/>
+          <w:lang w:val="en-US"/>
+        </w:rPr>
+        <w:t>3</w:t>
+      </w:r>
+    </w:p>
+    <w:p>
+      <w:pPr>
+        <w:spacing w:line="360" w:lineRule="auto"/>
+        <w:jc w:val="center"/>
+        <w:rPr>
+          <w:rFonts w:ascii="Arial" w:hAnsi="Arial" w:cs="Arial"/>
+          <w:b/>
+          <w:bCs/>
+          <w:sz w:val="24"/>
+          <w:szCs w:val="24"/>
+          <w:lang w:val="en-US"/>
+        </w:rPr>
+      </w:pPr>
+      <w:r>
+        <w:rPr>
+          <w:rFonts w:ascii="Arial" w:hAnsi="Arial" w:cs="Arial"/>
+          <w:b/>
+          <w:bCs/>
+          <w:sz w:val="24"/>
+          <w:szCs w:val="24"/>
+          <w:lang w:val="en-US"/>
+        </w:rPr>
+        <w:t xml:space="preserve">Chapter </w:t>
+      </w:r>
+      <w:r>
+        <w:rPr>
+          <w:rFonts w:ascii="Arial" w:hAnsi="Arial" w:cs="Arial"/>
+          <w:b/>
+          <w:bCs/>
+          <w:sz w:val="24"/>
+          <w:szCs w:val="24"/>
+          <w:lang w:val="en-US"/>
+        </w:rPr>
+        <w:t>4</w:t>
+      </w:r>
+    </w:p>
+    <w:p>
+      <w:pPr>
+        <w:spacing w:line="360" w:lineRule="auto"/>
+        <w:rPr>
+          <w:rFonts w:ascii="Arial" w:hAnsi="Arial" w:cs="Arial"/>
+          <w:sz w:val="24"/>
+          <w:szCs w:val="24"/>
+          <w:lang w:val="en-US"/>
+        </w:rPr>
+      </w:pPr>
+      <w:r>
+        <w:rPr>
+          <w:rFonts w:ascii="Arial" w:hAnsi="Arial" w:cs="Arial"/>
+          <w:sz w:val="24"/>
+          <w:szCs w:val="24"/>
+          <w:lang w:val="en-US"/>
+        </w:rPr>
+        <w:t>CEO</w:t>
+      </w:r>
+      <w:r>
+        <w:rPr>
+          <w:rFonts w:ascii="Arial" w:hAnsi="Arial" w:cs="Arial"/>
+          <w:sz w:val="24"/>
+          <w:szCs w:val="24"/>
+          <w:lang w:val="en-US"/>
+        </w:rPr>
+        <w:t xml:space="preserve"> Johnsson</w:t>
+      </w:r>
+      <w:r>
+        <w:rPr>
+          <w:rFonts w:ascii="Arial" w:hAnsi="Arial" w:cs="Arial"/>
+          <w:sz w:val="24"/>
+          <w:szCs w:val="24"/>
+          <w:lang w:val="en-US"/>
+        </w:rPr>
+        <w:t>: Only darkworld Boss</w:t>
+      </w:r>
+    </w:p>
+    <w:p>
+      <w:pPr>
+        <w:spacing w:line="360" w:lineRule="auto"/>
+        <w:rPr>
+          <w:rFonts w:ascii="Arial" w:hAnsi="Arial" w:cs="Arial"/>
+          <w:sz w:val="24"/>
+          <w:szCs w:val="24"/>
+          <w:lang w:val="en-US"/>
+        </w:rPr>
+      </w:pPr>
+      <w:r>
+        <w:rPr>
+          <w:rFonts w:ascii="Arial" w:hAnsi="Arial" w:cs="Arial"/>
+          <w:sz w:val="24"/>
+          <w:szCs w:val="24"/>
+          <w:lang w:val="en-US"/>
+        </w:rPr>
+        <w:t xml:space="preserve">Illuminati </w:t>
+      </w:r>
+      <w:r>
+        <w:rPr>
+          <w:rFonts w:ascii="Arial" w:hAnsi="Arial" w:cs="Arial"/>
+          <w:sz w:val="24"/>
+          <w:szCs w:val="24"/>
+          <w:lang w:val="en-US"/>
+        </w:rPr>
+        <w:t>SCIENTIST: Wants a potion of knowledge in lightworld.</w:t>
+      </w:r>
+    </w:p>
+    <w:p>
+      <w:pPr>
+        <w:spacing w:line="360" w:lineRule="auto"/>
+        <w:rPr>
+          <w:rFonts w:ascii="Arial" w:hAnsi="Arial" w:cs="Arial"/>
+          <w:sz w:val="24"/>
+          <w:szCs w:val="24"/>
+          <w:lang w:val="en-US"/>
+        </w:rPr>
+      </w:pPr>
+      <w:r>
+        <w:rPr>
+          <w:rFonts w:ascii="Arial" w:hAnsi="Arial" w:cs="Arial"/>
+          <w:sz w:val="24"/>
+          <w:szCs w:val="24"/>
+          <w:lang w:val="en-US"/>
+        </w:rPr>
+        <w:t>KEPI RÅT</w:t>
+      </w:r>
+      <w:r>
+        <w:rPr>
+          <w:rFonts w:ascii="Arial" w:hAnsi="Arial" w:cs="Arial"/>
+          <w:sz w:val="24"/>
+          <w:szCs w:val="24"/>
+          <w:lang w:val="en-US"/>
+        </w:rPr>
+        <w:t xml:space="preserve"> </w:t>
+      </w:r>
+      <w:r>
+        <w:rPr>
+          <w:rFonts w:ascii="Arial" w:hAnsi="Arial" w:cs="Arial"/>
+          <w:sz w:val="24"/>
+          <w:szCs w:val="24"/>
+          <w:lang w:val="en-US"/>
+        </w:rPr>
+        <w:t>(A fine connoisseur of ancient black magic -- lead UI/UX designer)</w:t>
+      </w:r>
+      <w:r>
+        <w:rPr>
+          <w:rFonts w:ascii="Arial" w:hAnsi="Arial" w:cs="Arial"/>
+          <w:sz w:val="24"/>
+          <w:szCs w:val="24"/>
+          <w:lang w:val="en-US"/>
+        </w:rPr>
+        <w:t>: Only light world. discuss about the future</w:t>
+      </w:r>
+    </w:p>
+    <w:p>
+      <w:pPr>
+        <w:spacing w:line="360" w:lineRule="auto"/>
+        <w:rPr>
+          <w:rFonts w:ascii="Arial" w:hAnsi="Arial" w:cs="Arial"/>
+          <w:sz w:val="24"/>
+          <w:szCs w:val="24"/>
+          <w:lang w:val="en-US"/>
+        </w:rPr>
+      </w:pPr>
+      <w:r>
+        <w:rPr>
+          <w:rFonts w:ascii="Arial" w:hAnsi="Arial" w:cs="Arial"/>
+          <w:sz w:val="24"/>
+          <w:szCs w:val="24"/>
+          <w:lang w:val="en-US"/>
+        </w:rPr>
+        <w:t xml:space="preserve"> </w:t>
+      </w:r>
+      <w:r>
+        <w:rPr>
+          <w:rFonts w:ascii="Arial" w:hAnsi="Arial" w:cs="Arial"/>
+          <w:sz w:val="24"/>
+          <w:szCs w:val="24"/>
+          <w:lang w:val="en-US"/>
+        </w:rPr>
+        <w:t>//////////////////////////////////////////////////////////////</w:t>
+      </w:r>
+    </w:p>
+    <w:p>
+      <w:pPr>
+        <w:spacing w:after="0" w:line="360" w:lineRule="auto"/>
+        <w:rPr>
+          <w:rFonts w:ascii="Arial" w:hAnsi="Arial" w:cs="Arial"/>
+          <w:sz w:val="24"/>
+          <w:szCs w:val="24"/>
+          <w:lang w:val="en-US"/>
+        </w:rPr>
+      </w:pPr>
+      <w:r>
+        <w:rPr>
+          <w:rFonts w:ascii="Arial" w:hAnsi="Arial" w:cs="Arial"/>
+          <w:sz w:val="24"/>
+          <w:szCs w:val="24"/>
+          <w:lang w:val="en-US"/>
+        </w:rPr>
+        <w:t xml:space="preserve">LIGHT </w:t>
+      </w:r>
+    </w:p>
+    <w:p>
+      <w:pPr>
+        <w:spacing w:after="0" w:line="360" w:lineRule="auto"/>
+        <w:ind w:firstLine="1304"/>
+        <w:rPr>
+          <w:rFonts w:ascii="Arial" w:hAnsi="Arial" w:cs="Arial"/>
+          <w:sz w:val="24"/>
+          <w:szCs w:val="24"/>
+          <w:lang w:val="en-US"/>
+        </w:rPr>
+      </w:pPr>
+      <w:r>
+        <w:rPr>
+          <w:rFonts w:ascii="Arial" w:hAnsi="Arial" w:cs="Arial"/>
+          <w:sz w:val="24"/>
+          <w:szCs w:val="24"/>
+          <w:lang w:val="en-US"/>
+        </w:rPr>
+        <w:t>CEO Johnsson: “I don’t have time to talk to you about”</w:t>
+      </w:r>
+    </w:p>
+    <w:p>
+      <w:pPr>
+        <w:spacing w:after="0" w:line="360" w:lineRule="auto"/>
+        <w:rPr>
+          <w:rFonts w:ascii="Arial" w:hAnsi="Arial" w:cs="Arial"/>
+          <w:sz w:val="24"/>
+          <w:szCs w:val="24"/>
+          <w:lang w:val="en-US"/>
+        </w:rPr>
+      </w:pPr>
+      <w:r>
+        <w:rPr>
+          <w:rFonts w:ascii="Arial" w:hAnsi="Arial" w:cs="Arial"/>
+          <w:sz w:val="24"/>
+          <w:szCs w:val="24"/>
+          <w:lang w:val="en-US"/>
+        </w:rPr>
+        <w:t xml:space="preserve">DARK </w:t>
+      </w:r>
+    </w:p>
+    <w:p>
+      <w:pPr>
+        <w:spacing w:after="0" w:line="360" w:lineRule="auto"/>
+        <w:ind w:firstLine="1304"/>
+        <w:rPr>
+          <w:rFonts w:ascii="Arial" w:hAnsi="Arial" w:cs="Arial"/>
+          <w:sz w:val="24"/>
+          <w:szCs w:val="24"/>
+          <w:lang w:val="en-US"/>
+        </w:rPr>
+      </w:pPr>
+      <w:r>
+        <w:rPr>
+          <w:rFonts w:ascii="Arial" w:hAnsi="Arial" w:cs="Arial"/>
+          <w:sz w:val="24"/>
+          <w:szCs w:val="24"/>
+          <w:lang w:val="en-US"/>
+        </w:rPr>
+        <w:t>CEO:</w:t>
+      </w:r>
+      <w:r>
+        <w:rPr>
+          <w:rFonts w:ascii="Arial" w:hAnsi="Arial" w:cs="Arial"/>
+          <w:sz w:val="24"/>
+          <w:szCs w:val="24"/>
+          <w:lang w:val="en-US"/>
+        </w:rPr>
+        <w:t xml:space="preserve"> </w:t>
+      </w:r>
+      <w:r>
+        <w:rPr>
+          <w:rFonts w:ascii="Arial" w:hAnsi="Arial" w:cs="Arial"/>
+          <w:sz w:val="24"/>
+          <w:szCs w:val="24"/>
+          <w:lang w:val="en-US"/>
+        </w:rPr>
+        <w:t>You again! I knew you were up to no good</w:t>
+      </w:r>
+      <w:r>
+        <w:rPr>
+          <w:rFonts w:ascii="Arial" w:hAnsi="Arial" w:cs="Arial"/>
+          <w:sz w:val="24"/>
+          <w:szCs w:val="24"/>
+          <w:lang w:val="en-US"/>
+        </w:rPr>
+        <w:t xml:space="preserve"> meddling in our business.</w:t>
+      </w:r>
+    </w:p>
+    <w:p>
+      <w:pPr>
+        <w:spacing w:after="0" w:line="360" w:lineRule="auto"/>
+        <w:rPr>
+          <w:rFonts w:ascii="Arial" w:hAnsi="Arial" w:cs="Arial"/>
+          <w:sz w:val="24"/>
+          <w:szCs w:val="24"/>
+          <w:lang w:val="en-US"/>
+        </w:rPr>
+      </w:pPr>
+      <w:r>
+        <w:rPr>
+          <w:rFonts w:ascii="Arial" w:hAnsi="Arial" w:cs="Arial"/>
+          <w:sz w:val="24"/>
+          <w:szCs w:val="24"/>
+          <w:lang w:val="en-US"/>
+        </w:rPr>
+        <w:tab/>
+        <w:t>JOE: Why are you doing this? What even is this? Who are you working with?</w:t>
+      </w:r>
+    </w:p>
+    <w:p>
+      <w:pPr>
+        <w:spacing w:after="0" w:line="360" w:lineRule="auto"/>
+        <w:ind w:firstLine="1304"/>
+        <w:rPr>
+          <w:rFonts w:ascii="Arial" w:hAnsi="Arial" w:cs="Arial"/>
+          <w:sz w:val="24"/>
+          <w:szCs w:val="24"/>
+          <w:lang w:val="en-US"/>
+        </w:rPr>
+      </w:pPr>
+      <w:r>
+        <w:rPr>
+          <w:rFonts w:ascii="Arial" w:hAnsi="Arial" w:cs="Arial"/>
+          <w:sz w:val="24"/>
+          <w:szCs w:val="24"/>
+          <w:lang w:val="en-US"/>
+        </w:rPr>
+        <w:t xml:space="preserve">CEO: That doesn’t concern you. Even your managers manager doesn’t even know the paygrade of this. </w:t>
+      </w:r>
+    </w:p>
+    <w:p>
+      <w:pPr>
+        <w:spacing w:after="0" w:line="360" w:lineRule="auto"/>
+        <w:ind w:firstLine="1304"/>
+        <w:rPr>
+          <w:rFonts w:ascii="Arial" w:hAnsi="Arial" w:cs="Arial"/>
+          <w:sz w:val="24"/>
+          <w:szCs w:val="24"/>
+          <w:lang w:val="en-US"/>
+        </w:rPr>
+      </w:pPr>
+      <w:r>
+        <w:rPr>
+          <w:rFonts w:ascii="Arial" w:hAnsi="Arial" w:cs="Arial"/>
+          <w:sz w:val="24"/>
+          <w:szCs w:val="24"/>
+          <w:lang w:val="en-US"/>
+        </w:rPr>
+        <w:lastRenderedPageBreak/>
+        <w:t>JOE: IF you aren’t going to stop this I am going to stop you.</w:t>
+      </w:r>
+    </w:p>
+    <w:p>
+      <w:pPr>
+        <w:spacing w:after="0" w:line="360" w:lineRule="auto"/>
+        <w:rPr>
+          <w:rFonts w:ascii="Arial" w:hAnsi="Arial" w:cs="Arial"/>
+          <w:sz w:val="24"/>
+          <w:szCs w:val="24"/>
+          <w:lang w:val="en-US"/>
+        </w:rPr>
+      </w:pPr>
+      <w:r>
+        <w:rPr>
+          <w:rFonts w:ascii="Arial" w:hAnsi="Arial" w:cs="Arial"/>
+          <w:sz w:val="24"/>
+          <w:szCs w:val="24"/>
+          <w:lang w:val="en-US"/>
+        </w:rPr>
+        <w:t>DARK POST BATTLE</w:t>
+      </w:r>
+    </w:p>
+    <w:p>
+      <w:pPr>
+        <w:spacing w:after="0" w:line="360" w:lineRule="auto"/>
+        <w:rPr>
+          <w:rFonts w:ascii="Arial" w:hAnsi="Arial" w:cs="Arial"/>
+          <w:sz w:val="24"/>
+          <w:szCs w:val="24"/>
+          <w:lang w:val="en-US"/>
+        </w:rPr>
+      </w:pPr>
+      <w:r>
+        <w:rPr>
+          <w:rFonts w:ascii="Arial" w:hAnsi="Arial" w:cs="Arial"/>
+          <w:sz w:val="24"/>
+          <w:szCs w:val="24"/>
+          <w:lang w:val="en-US"/>
+        </w:rPr>
+        <w:tab/>
+        <w:t>CEO: I just wanted to be respected as the most powerful man of this world.</w:t>
+      </w:r>
+    </w:p>
+    <w:p>
+      <w:pPr>
+        <w:spacing w:after="0" w:line="360" w:lineRule="auto"/>
+        <w:rPr>
+          <w:rFonts w:ascii="Arial" w:hAnsi="Arial" w:cs="Arial"/>
+          <w:sz w:val="24"/>
+          <w:szCs w:val="24"/>
+          <w:lang w:val="en-US"/>
+        </w:rPr>
+      </w:pPr>
+      <w:r>
+        <w:rPr>
+          <w:rFonts w:ascii="Arial" w:hAnsi="Arial" w:cs="Arial"/>
+          <w:sz w:val="24"/>
+          <w:szCs w:val="24"/>
+          <w:lang w:val="en-US"/>
+        </w:rPr>
+        <w:tab/>
+        <w:t>JOE: You already were!</w:t>
+      </w:r>
+      <w:r>
+        <w:rPr>
+          <w:rFonts w:ascii="Arial" w:hAnsi="Arial" w:cs="Arial"/>
+          <w:sz w:val="24"/>
+          <w:szCs w:val="24"/>
+          <w:lang w:val="en-US"/>
+        </w:rPr>
+        <w:t xml:space="preserve"> And you destroyed that yourself.</w:t>
+      </w:r>
+      <w:r>
+        <w:rPr>
+          <w:rFonts w:ascii="Arial" w:hAnsi="Arial" w:cs="Arial"/>
+          <w:sz w:val="24"/>
+          <w:szCs w:val="24"/>
+          <w:lang w:val="en-US"/>
+        </w:rPr>
+        <w:t xml:space="preserve"> </w:t>
+      </w:r>
+      <w:r>
+        <w:rPr>
+          <w:rFonts w:ascii="Arial" w:hAnsi="Arial" w:cs="Arial"/>
+          <w:sz w:val="24"/>
+          <w:szCs w:val="24"/>
+          <w:lang w:val="en-US"/>
+        </w:rPr>
+        <w:t>This experiment of yours caused great pain and suffering to all.</w:t>
+      </w:r>
+    </w:p>
+    <w:p>
+      <w:pPr>
+        <w:spacing w:after="0" w:line="360" w:lineRule="auto"/>
+        <w:rPr>
+          <w:rFonts w:ascii="Arial" w:hAnsi="Arial" w:cs="Arial"/>
+          <w:sz w:val="24"/>
+          <w:szCs w:val="24"/>
+          <w:lang w:val="en-US"/>
+        </w:rPr>
+      </w:pPr>
+      <w:r>
+        <w:rPr>
+          <w:rFonts w:ascii="Arial" w:hAnsi="Arial" w:cs="Arial"/>
+          <w:sz w:val="24"/>
+          <w:szCs w:val="24"/>
+          <w:lang w:val="en-US"/>
+        </w:rPr>
+        <w:tab/>
+        <w:t xml:space="preserve">CEO: Damn…       We shouldn’t have meddled with the </w:t>
+      </w:r>
+      <w:r>
+        <w:rPr>
+          <w:rFonts w:ascii="Arial" w:hAnsi="Arial" w:cs="Arial"/>
+          <w:sz w:val="24"/>
+          <w:szCs w:val="24"/>
+          <w:lang w:val="en-US"/>
+        </w:rPr>
+        <w:t>time crystals</w:t>
+      </w:r>
+      <w:r>
+        <w:rPr>
+          <w:rFonts w:ascii="Arial" w:hAnsi="Arial" w:cs="Arial"/>
+          <w:sz w:val="24"/>
+          <w:szCs w:val="24"/>
+          <w:lang w:val="en-US"/>
+        </w:rPr>
+        <w:t>.</w:t>
+      </w:r>
+    </w:p>
+    <w:p>
+      <w:pPr>
+        <w:spacing w:after="0" w:line="360" w:lineRule="auto"/>
+        <w:rPr>
+          <w:rFonts w:ascii="Arial" w:hAnsi="Arial" w:cs="Arial"/>
+          <w:sz w:val="24"/>
+          <w:szCs w:val="24"/>
+          <w:lang w:val="en-US"/>
+        </w:rPr>
+      </w:pPr>
+      <w:r>
+        <w:rPr>
+          <w:rFonts w:ascii="Arial" w:hAnsi="Arial" w:cs="Arial"/>
+          <w:sz w:val="24"/>
+          <w:szCs w:val="24"/>
+          <w:lang w:val="en-US"/>
+        </w:rPr>
+        <w:t>///////////////////////////////////////////////////////////////</w:t>
+      </w:r>
+      <w:r>
+        <w:rPr>
+          <w:rFonts w:ascii="Arial" w:hAnsi="Arial" w:cs="Arial"/>
+          <w:sz w:val="24"/>
+          <w:szCs w:val="24"/>
+          <w:lang w:val="en-US"/>
+        </w:rPr>
+        <w:br/>
+        <w:t>Illuminati scientist</w:t>
+      </w:r>
+    </w:p>
+    <w:p>
+      <w:pPr>
+        <w:spacing w:after="0" w:line="360" w:lineRule="auto"/>
+        <w:rPr>
+          <w:rFonts w:ascii="Arial" w:hAnsi="Arial" w:cs="Arial"/>
+          <w:sz w:val="24"/>
+          <w:szCs w:val="24"/>
+          <w:lang w:val="en-US"/>
+        </w:rPr>
+      </w:pPr>
+      <w:r>
+        <w:rPr>
+          <w:rFonts w:ascii="Arial" w:hAnsi="Arial" w:cs="Arial"/>
+          <w:sz w:val="24"/>
+          <w:szCs w:val="24"/>
+          <w:lang w:val="en-US"/>
+        </w:rPr>
+        <w:t>DARK</w:t>
+      </w:r>
+    </w:p>
+    <w:p>
+      <w:pPr>
+        <w:spacing w:after="0" w:line="360" w:lineRule="auto"/>
+        <w:rPr>
+          <w:rFonts w:ascii="Arial" w:hAnsi="Arial" w:cs="Arial"/>
+          <w:sz w:val="24"/>
+          <w:szCs w:val="24"/>
+          <w:lang w:val="en-US"/>
+        </w:rPr>
+      </w:pPr>
+      <w:r>
+        <w:rPr>
+          <w:rFonts w:ascii="Arial" w:hAnsi="Arial" w:cs="Arial"/>
+          <w:sz w:val="24"/>
+          <w:szCs w:val="24"/>
+          <w:lang w:val="en-US"/>
+        </w:rPr>
+        <w:tab/>
+      </w:r>
+      <w:r>
+        <w:rPr>
+          <w:rFonts w:ascii="Arial" w:hAnsi="Arial" w:cs="Arial"/>
+          <w:sz w:val="24"/>
+          <w:szCs w:val="24"/>
+          <w:lang w:val="en-US"/>
+        </w:rPr>
+        <w:t>SCIENTIST away</w:t>
+      </w:r>
+      <w:r>
+        <w:rPr>
+          <w:rFonts w:ascii="Arial" w:hAnsi="Arial" w:cs="Arial"/>
+          <w:sz w:val="24"/>
+          <w:szCs w:val="24"/>
+          <w:lang w:val="en-US"/>
+        </w:rPr>
+        <w:t>:</w:t>
+      </w:r>
+      <w:r>
+        <w:rPr>
+          <w:rFonts w:ascii="Arial" w:hAnsi="Arial" w:cs="Arial"/>
+          <w:sz w:val="24"/>
+          <w:szCs w:val="24"/>
+          <w:lang w:val="en-US"/>
+        </w:rPr>
+        <w:t xml:space="preserve"> Damn that, Råt. To promise me with “knowledge” and only to give me this </w:t>
+      </w:r>
+      <w:r>
+        <w:rPr>
+          <w:rFonts w:ascii="Arial" w:hAnsi="Arial" w:cs="Arial"/>
+          <w:sz w:val="24"/>
+          <w:szCs w:val="24"/>
+          <w:lang w:val="en-US"/>
+        </w:rPr>
+        <w:t>catastrophe</w:t>
+      </w:r>
+      <w:r>
+        <w:rPr>
+          <w:rFonts w:ascii="Arial" w:hAnsi="Arial" w:cs="Arial"/>
+          <w:sz w:val="24"/>
+          <w:szCs w:val="24"/>
+          <w:lang w:val="en-US"/>
+        </w:rPr>
+        <w:t>.</w:t>
+      </w:r>
+      <w:r>
+        <w:rPr>
+          <w:rFonts w:ascii="Arial" w:hAnsi="Arial" w:cs="Arial"/>
+          <w:sz w:val="24"/>
+          <w:szCs w:val="24"/>
+          <w:lang w:val="en-US"/>
+        </w:rPr>
+        <w:t xml:space="preserve"> I wish I could “go back” and not go along with his lunatic plan</w:t>
+      </w:r>
+      <w:r>
+        <w:rPr>
+          <w:rFonts w:ascii="Arial" w:hAnsi="Arial" w:cs="Arial"/>
+          <w:sz w:val="24"/>
+          <w:szCs w:val="24"/>
+          <w:lang w:val="en-US"/>
+        </w:rPr>
+        <w:t>.</w:t>
+      </w:r>
+    </w:p>
+    <w:p>
+      <w:pPr>
+        <w:spacing w:after="0" w:line="360" w:lineRule="auto"/>
+        <w:rPr>
+          <w:rFonts w:ascii="Arial" w:hAnsi="Arial" w:cs="Arial"/>
+          <w:sz w:val="24"/>
+          <w:szCs w:val="24"/>
+          <w:lang w:val="en-US"/>
+        </w:rPr>
+      </w:pPr>
+      <w:r>
+        <w:rPr>
+          <w:rFonts w:ascii="Arial" w:hAnsi="Arial" w:cs="Arial"/>
+          <w:sz w:val="24"/>
+          <w:szCs w:val="24"/>
+          <w:lang w:val="en-US"/>
+        </w:rPr>
+        <w:tab/>
+        <w:t>SCIENTIST: What there are other survivors!?! No one must know about this!</w:t>
+      </w:r>
+    </w:p>
+    <w:p>
+      <w:pPr>
+        <w:spacing w:after="0" w:line="360" w:lineRule="auto"/>
+        <w:rPr>
+          <w:rFonts w:ascii="Arial" w:hAnsi="Arial" w:cs="Arial"/>
+          <w:sz w:val="24"/>
+          <w:szCs w:val="24"/>
+          <w:lang w:val="en-US"/>
+        </w:rPr>
+      </w:pPr>
+      <w:r>
+        <w:rPr>
+          <w:rFonts w:ascii="Arial" w:hAnsi="Arial" w:cs="Arial"/>
+          <w:sz w:val="24"/>
+          <w:szCs w:val="24"/>
+          <w:lang w:val="en-US"/>
+        </w:rPr>
+        <w:tab/>
+        <w:t xml:space="preserve">SCIENTIST post battle: </w:t>
+      </w:r>
+    </w:p>
+    <w:p>
+      <w:pPr>
+        <w:spacing w:after="0" w:line="360" w:lineRule="auto"/>
+        <w:rPr>
+          <w:rFonts w:ascii="Arial" w:hAnsi="Arial" w:cs="Arial"/>
+          <w:sz w:val="24"/>
+          <w:szCs w:val="24"/>
+          <w:lang w:val="en-US"/>
+        </w:rPr>
+      </w:pPr>
+      <w:r>
+        <w:rPr>
+          <w:rFonts w:ascii="Arial" w:hAnsi="Arial" w:cs="Arial"/>
+          <w:sz w:val="24"/>
+          <w:szCs w:val="24"/>
+          <w:lang w:val="en-US"/>
+        </w:rPr>
+        <w:t>LIGHT</w:t>
+      </w:r>
+    </w:p>
+    <w:p>
+      <w:pPr>
+        <w:spacing w:after="0" w:line="360" w:lineRule="auto"/>
+        <w:ind w:firstLine="1304"/>
+        <w:rPr>
+          <w:rFonts w:ascii="Arial" w:hAnsi="Arial" w:cs="Arial"/>
+          <w:sz w:val="24"/>
+          <w:szCs w:val="24"/>
+          <w:lang w:val="en-US"/>
+        </w:rPr>
+      </w:pPr>
+      <w:r>
+        <w:rPr>
+          <w:rFonts w:ascii="Arial" w:hAnsi="Arial" w:cs="Arial"/>
+          <w:sz w:val="24"/>
+          <w:szCs w:val="24"/>
+          <w:lang w:val="en-US"/>
+        </w:rPr>
+        <w:t>SCIENTIST: Mumbling</w:t>
+      </w:r>
+    </w:p>
+    <w:p>
+      <w:pPr>
+        <w:spacing w:after="0" w:line="360" w:lineRule="auto"/>
+        <w:ind w:firstLine="1304"/>
+        <w:rPr>
+          <w:rFonts w:ascii="Arial" w:hAnsi="Arial" w:cs="Arial"/>
+          <w:sz w:val="24"/>
+          <w:szCs w:val="24"/>
+          <w:lang w:val="en-US"/>
+        </w:rPr>
+      </w:pPr>
+      <w:r>
+        <w:rPr>
+          <w:rFonts w:ascii="Arial" w:hAnsi="Arial" w:cs="Arial"/>
+          <w:sz w:val="24"/>
+          <w:szCs w:val="24"/>
+          <w:lang w:val="en-US"/>
+        </w:rPr>
+        <w:t>JOE: Is something bothering you? You seem distracted.</w:t>
+      </w:r>
+    </w:p>
+    <w:p>
+      <w:pPr>
+        <w:spacing w:after="0" w:line="360" w:lineRule="auto"/>
+        <w:ind w:firstLine="1304"/>
+        <w:rPr>
+          <w:rFonts w:ascii="Arial" w:hAnsi="Arial" w:cs="Arial"/>
+          <w:sz w:val="24"/>
+          <w:szCs w:val="24"/>
+          <w:lang w:val="en-US"/>
+        </w:rPr>
+      </w:pPr>
+      <w:r>
+        <w:rPr>
+          <w:rFonts w:ascii="Arial" w:hAnsi="Arial" w:cs="Arial"/>
+          <w:sz w:val="24"/>
+          <w:szCs w:val="24"/>
+          <w:lang w:val="en-US"/>
+        </w:rPr>
+        <w:t xml:space="preserve">SCIENTIST: Mumbling….. IF only I could know more….. </w:t>
+      </w:r>
+    </w:p>
+    <w:p>
+      <w:pPr>
+        <w:spacing w:after="0" w:line="360" w:lineRule="auto"/>
+        <w:ind w:firstLine="1304"/>
+        <w:rPr>
+          <w:rFonts w:ascii="Arial" w:hAnsi="Arial" w:cs="Arial"/>
+          <w:sz w:val="24"/>
+          <w:szCs w:val="24"/>
+          <w:lang w:val="en-US"/>
+        </w:rPr>
+      </w:pPr>
+      <w:r>
+        <w:rPr>
+          <w:rFonts w:ascii="Arial" w:hAnsi="Arial" w:cs="Arial"/>
+          <w:sz w:val="24"/>
+          <w:szCs w:val="24"/>
+          <w:lang w:val="en-US"/>
+        </w:rPr>
+        <w:t>SCIENTIST: Oh. You are talking to me?</w:t>
+      </w:r>
+    </w:p>
+    <w:p>
+      <w:pPr>
+        <w:spacing w:after="0" w:line="360" w:lineRule="auto"/>
+        <w:ind w:firstLine="1304"/>
+        <w:rPr>
+          <w:rFonts w:ascii="Arial" w:hAnsi="Arial" w:cs="Arial"/>
+          <w:sz w:val="24"/>
+          <w:szCs w:val="24"/>
+          <w:lang w:val="en-US"/>
+        </w:rPr>
+      </w:pPr>
+      <w:r>
+        <w:rPr>
+          <w:rFonts w:ascii="Arial" w:hAnsi="Arial" w:cs="Arial"/>
+          <w:sz w:val="24"/>
+          <w:szCs w:val="24"/>
+          <w:lang w:val="en-US"/>
+        </w:rPr>
+        <w:t>JOE: What ware you just talking about?</w:t>
+      </w:r>
+      <w:r>
+        <w:rPr>
+          <w:rFonts w:ascii="Arial" w:hAnsi="Arial" w:cs="Arial"/>
+          <w:sz w:val="24"/>
+          <w:szCs w:val="24"/>
+          <w:lang w:val="en-US"/>
+        </w:rPr>
+        <w:br/>
+      </w:r>
+      <w:r>
+        <w:rPr>
+          <w:rFonts w:ascii="Arial" w:hAnsi="Arial" w:cs="Arial"/>
+          <w:sz w:val="24"/>
+          <w:szCs w:val="24"/>
+          <w:lang w:val="en-US"/>
+        </w:rPr>
+        <w:tab/>
+        <w:t>SCIENTIST: Oh</w:t>
+      </w:r>
+      <w:r>
+        <w:rPr>
+          <w:rFonts w:ascii="Arial" w:hAnsi="Arial" w:cs="Arial"/>
+          <w:sz w:val="24"/>
+          <w:szCs w:val="24"/>
+          <w:lang w:val="en-US"/>
+        </w:rPr>
+        <w:t>,</w:t>
+      </w:r>
+      <w:r>
+        <w:rPr>
+          <w:rFonts w:ascii="Arial" w:hAnsi="Arial" w:cs="Arial"/>
+          <w:sz w:val="24"/>
+          <w:szCs w:val="24"/>
+          <w:lang w:val="en-US"/>
+        </w:rPr>
+        <w:t xml:space="preserve"> it’s nothing just a</w:t>
+      </w:r>
+      <w:r>
+        <w:rPr>
+          <w:rFonts w:ascii="Arial" w:hAnsi="Arial" w:cs="Arial"/>
+          <w:sz w:val="24"/>
+          <w:szCs w:val="24"/>
+          <w:lang w:val="en-US"/>
+        </w:rPr>
+        <w:t>n</w:t>
+      </w:r>
+      <w:r>
+        <w:rPr>
+          <w:rFonts w:ascii="Arial" w:hAnsi="Arial" w:cs="Arial"/>
+          <w:sz w:val="24"/>
+          <w:szCs w:val="24"/>
+          <w:lang w:val="en-US"/>
+        </w:rPr>
+        <w:t xml:space="preserve"> </w:t>
+      </w:r>
+      <w:r>
+        <w:rPr>
+          <w:rFonts w:ascii="Arial" w:hAnsi="Arial" w:cs="Arial"/>
+          <w:sz w:val="24"/>
+          <w:szCs w:val="24"/>
+          <w:lang w:val="en-US"/>
+        </w:rPr>
+        <w:t xml:space="preserve">untested hypothesis which I am not completely sure about. </w:t>
+      </w:r>
+    </w:p>
+    <w:p>
+      <w:pPr>
+        <w:spacing w:after="0" w:line="360" w:lineRule="auto"/>
+        <w:ind w:firstLine="1304"/>
+        <w:rPr>
+          <w:rFonts w:ascii="Arial" w:hAnsi="Arial" w:cs="Arial"/>
+          <w:sz w:val="24"/>
+          <w:szCs w:val="24"/>
+          <w:lang w:val="en-US"/>
+        </w:rPr>
+      </w:pPr>
+      <w:r>
+        <w:rPr>
+          <w:rFonts w:ascii="Arial" w:hAnsi="Arial" w:cs="Arial"/>
+          <w:sz w:val="24"/>
+          <w:szCs w:val="24"/>
+          <w:lang w:val="en-US"/>
+        </w:rPr>
+        <w:t xml:space="preserve">SCIENTIST loop: If only I could “know more”…..  </w:t>
+      </w:r>
+    </w:p>
+    <w:p>
+      <w:pPr>
+        <w:spacing w:after="0" w:line="360" w:lineRule="auto"/>
+        <w:ind w:firstLine="1304"/>
+        <w:rPr>
+          <w:rFonts w:ascii="Arial" w:hAnsi="Arial" w:cs="Arial"/>
+          <w:sz w:val="24"/>
+          <w:szCs w:val="24"/>
+          <w:lang w:val="en-US"/>
+        </w:rPr>
+      </w:pPr>
+      <w:r>
+        <w:rPr>
+          <w:rFonts w:ascii="Arial" w:hAnsi="Arial" w:cs="Arial"/>
+          <w:sz w:val="24"/>
+          <w:szCs w:val="24"/>
+          <w:lang w:val="en-US"/>
+        </w:rPr>
+        <w:t>POTTU</w:t>
+      </w:r>
+    </w:p>
+    <w:p>
+      <w:pPr>
+        <w:spacing w:after="0" w:line="360" w:lineRule="auto"/>
+        <w:ind w:firstLine="1304"/>
+        <w:rPr>
+          <w:rFonts w:ascii="Arial" w:hAnsi="Arial" w:cs="Arial"/>
+          <w:sz w:val="24"/>
+          <w:szCs w:val="24"/>
+          <w:lang w:val="en-US"/>
+        </w:rPr>
+      </w:pPr>
+      <w:r>
+        <w:rPr>
+          <w:rFonts w:ascii="Arial" w:hAnsi="Arial" w:cs="Arial"/>
+          <w:sz w:val="24"/>
+          <w:szCs w:val="24"/>
+          <w:lang w:val="en-US"/>
+        </w:rPr>
+        <w:t>SCIENTIST: MUMBLING</w:t>
+      </w:r>
+    </w:p>
+    <w:p>
+      <w:pPr>
+        <w:spacing w:after="0" w:line="360" w:lineRule="auto"/>
+        <w:ind w:firstLine="1304"/>
+        <w:rPr>
+          <w:rFonts w:ascii="Arial" w:hAnsi="Arial" w:cs="Arial"/>
+          <w:sz w:val="24"/>
+          <w:szCs w:val="24"/>
+          <w:lang w:val="en-US"/>
+        </w:rPr>
+      </w:pPr>
+      <w:r>
+        <w:rPr>
+          <w:rFonts w:ascii="Arial" w:hAnsi="Arial" w:cs="Arial"/>
+          <w:sz w:val="24"/>
+          <w:szCs w:val="24"/>
+          <w:lang w:val="en-US"/>
+        </w:rPr>
+        <w:t>SCIENTIST: Could this be!?</w:t>
+      </w:r>
+      <w:r>
+        <w:rPr>
+          <w:rFonts w:ascii="Arial" w:hAnsi="Arial" w:cs="Arial"/>
+          <w:sz w:val="24"/>
+          <w:szCs w:val="24"/>
+          <w:lang w:val="en-US"/>
+        </w:rPr>
+        <w:br/>
+      </w:r>
+      <w:r>
+        <w:rPr>
+          <w:rFonts w:ascii="Arial" w:hAnsi="Arial" w:cs="Arial"/>
+          <w:sz w:val="24"/>
+          <w:szCs w:val="24"/>
+          <w:lang w:val="en-US"/>
+        </w:rPr>
+        <w:tab/>
+        <w:t>SCIENTIST: OH NO I have made a terrible mistake!</w:t>
+      </w:r>
+    </w:p>
+    <w:p>
+      <w:pPr>
+        <w:spacing w:after="0" w:line="360" w:lineRule="auto"/>
+        <w:ind w:firstLine="1304"/>
+        <w:rPr>
+          <w:rFonts w:ascii="Arial" w:hAnsi="Arial" w:cs="Arial"/>
+          <w:sz w:val="24"/>
+          <w:szCs w:val="24"/>
+          <w:lang w:val="en-US"/>
+        </w:rPr>
+      </w:pPr>
+      <w:r>
+        <w:rPr>
+          <w:rFonts w:ascii="Arial" w:hAnsi="Arial" w:cs="Arial"/>
+          <w:sz w:val="24"/>
+          <w:szCs w:val="24"/>
+          <w:lang w:val="en-US"/>
+        </w:rPr>
+        <w:t>JOE: What are you talking about?</w:t>
+      </w:r>
+      <w:r>
+        <w:rPr>
+          <w:rFonts w:ascii="Arial" w:hAnsi="Arial" w:cs="Arial"/>
+          <w:sz w:val="24"/>
+          <w:szCs w:val="24"/>
+          <w:lang w:val="en-US"/>
+        </w:rPr>
+        <w:br/>
+      </w:r>
+      <w:r>
+        <w:rPr>
+          <w:rFonts w:ascii="Arial" w:hAnsi="Arial" w:cs="Arial"/>
+          <w:sz w:val="24"/>
+          <w:szCs w:val="24"/>
+          <w:lang w:val="en-US"/>
+        </w:rPr>
+        <w:tab/>
+        <w:t>SCIENTIST: Just take this I don’t want any involvement in this.</w:t>
+      </w:r>
+    </w:p>
+    <w:p>
+      <w:pPr>
+        <w:spacing w:after="0" w:line="360" w:lineRule="auto"/>
+        <w:ind w:firstLine="1304"/>
+        <w:rPr>
+          <w:rFonts w:ascii="Arial" w:hAnsi="Arial" w:cs="Arial"/>
+          <w:sz w:val="24"/>
+          <w:szCs w:val="24"/>
+          <w:lang w:val="en-US"/>
+        </w:rPr>
+      </w:pPr>
+      <w:r>
+        <w:rPr>
+          <w:rFonts w:ascii="Arial" w:hAnsi="Arial" w:cs="Arial"/>
+          <w:sz w:val="24"/>
+          <w:szCs w:val="24"/>
+          <w:lang w:val="en-US"/>
+        </w:rPr>
+        <w:t>SCIENTIST: Runs away!</w:t>
+      </w:r>
+    </w:p>
+    <w:p>
+      <w:pPr>
+        <w:spacing w:after="0" w:line="360" w:lineRule="auto"/>
+        <w:ind w:firstLine="1304"/>
+        <w:rPr>
+          <w:rFonts w:ascii="Arial" w:hAnsi="Arial" w:cs="Arial"/>
+          <w:sz w:val="24"/>
+          <w:szCs w:val="24"/>
+          <w:lang w:val="en-US"/>
+        </w:rPr>
+      </w:pPr>
+      <w:r>
+        <w:rPr>
+          <w:rFonts w:ascii="Arial" w:hAnsi="Arial" w:cs="Arial"/>
+          <w:sz w:val="24"/>
+          <w:szCs w:val="24"/>
+          <w:lang w:val="en-US"/>
+        </w:rPr>
+        <w:t>JOE: Thanks, I guess?</w:t>
+      </w:r>
+    </w:p>
+    <w:p>
+      <w:pPr>
+        <w:spacing w:line="360" w:lineRule="auto"/>
+        <w:rPr>
+          <w:rFonts w:ascii="Arial" w:hAnsi="Arial" w:cs="Arial"/>
+          <w:sz w:val="24"/>
+          <w:szCs w:val="24"/>
+          <w:lang w:val="en-US"/>
+        </w:rPr>
+      </w:pPr>
+      <w:r>
+        <w:rPr>
+          <w:rFonts w:ascii="Arial" w:hAnsi="Arial" w:cs="Arial"/>
+          <w:sz w:val="24"/>
+          <w:szCs w:val="24"/>
+          <w:lang w:val="en-US"/>
+        </w:rPr>
+        <w:t>///////////////////////////////////////////////////////////////</w:t>
+      </w:r>
+      <w:r>
+        <w:rPr>
+          <w:rFonts w:ascii="Arial" w:hAnsi="Arial" w:cs="Arial"/>
+          <w:sz w:val="24"/>
+          <w:szCs w:val="24"/>
+          <w:lang w:val="en-US"/>
+        </w:rPr>
+        <w:br/>
+        <w:t>KEPI RÅT</w:t>
+      </w:r>
+      <w:r>
+        <w:rPr>
+          <w:rFonts w:ascii="Arial" w:hAnsi="Arial" w:cs="Arial"/>
+          <w:sz w:val="24"/>
+          <w:szCs w:val="24"/>
+          <w:lang w:val="en-US"/>
+        </w:rPr>
+        <w:t xml:space="preserve"> </w:t>
+      </w:r>
+      <w:r>
+        <w:rPr>
+          <w:rFonts w:ascii="Arial" w:hAnsi="Arial" w:cs="Arial"/>
+          <w:sz w:val="24"/>
+          <w:szCs w:val="24"/>
+          <w:lang w:val="en-US"/>
+        </w:rPr>
+        <w:t>(A fine connoisseur of ancient black magic -- lead UI/UX designer):</w:t>
+      </w:r>
+    </w:p>
+    <w:p>
+      <w:pPr>
+        <w:spacing w:line="360" w:lineRule="auto"/>
+        <w:rPr>
+          <w:rFonts w:ascii="Arial" w:hAnsi="Arial" w:cs="Arial"/>
+          <w:sz w:val="24"/>
+          <w:szCs w:val="24"/>
+          <w:lang w:val="en-US"/>
+        </w:rPr>
+      </w:pPr>
+      <w:r>
+        <w:rPr>
+          <w:rFonts w:ascii="Arial" w:hAnsi="Arial" w:cs="Arial"/>
+          <w:sz w:val="24"/>
+          <w:szCs w:val="24"/>
+          <w:lang w:val="en-US"/>
+        </w:rPr>
+        <w:t>DARK: TOO HARD, Uses black magic of UI/UX design to utterly destroy JOE:</w:t>
+      </w:r>
+    </w:p>
+    <w:p>
+      <w:pPr>
+        <w:spacing w:line="360" w:lineRule="auto"/>
+        <w:rPr>
+          <w:rFonts w:ascii="Arial" w:hAnsi="Arial" w:cs="Arial"/>
+          <w:sz w:val="24"/>
+          <w:szCs w:val="24"/>
+          <w:lang w:val="en-US"/>
+        </w:rPr>
+      </w:pPr>
+      <w:r>
+        <w:rPr>
+          <w:rFonts w:ascii="Arial" w:hAnsi="Arial" w:cs="Arial"/>
+          <w:sz w:val="24"/>
+          <w:szCs w:val="24"/>
+          <w:lang w:val="en-US"/>
+        </w:rPr>
+        <w:lastRenderedPageBreak/>
+        <w:t>LIGHT:</w:t>
+      </w:r>
+    </w:p>
+    <w:p>
+      <w:pPr>
+        <w:spacing w:line="360" w:lineRule="auto"/>
+        <w:rPr>
+          <w:rFonts w:ascii="Arial" w:hAnsi="Arial" w:cs="Arial"/>
+          <w:sz w:val="24"/>
+          <w:szCs w:val="24"/>
+          <w:lang w:val="en-US"/>
+        </w:rPr>
+      </w:pPr>
+      <w:r>
+        <w:rPr>
+          <w:rFonts w:ascii="Arial" w:hAnsi="Arial" w:cs="Arial"/>
+          <w:sz w:val="24"/>
+          <w:szCs w:val="24"/>
+          <w:lang w:val="en-US"/>
+        </w:rPr>
+        <w:tab/>
+      </w:r>
+      <w:r>
+        <w:rPr>
+          <w:rFonts w:ascii="Arial" w:hAnsi="Arial" w:cs="Arial"/>
+          <w:sz w:val="24"/>
+          <w:szCs w:val="24"/>
+          <w:lang w:val="en-US"/>
+        </w:rPr>
+        <w:t>KEPI: Soon everything will be bättre.</w:t>
+      </w:r>
+    </w:p>
+    <w:p>
+      <w:pPr>
+        <w:spacing w:line="360" w:lineRule="auto"/>
+        <w:rPr>
+          <w:rFonts w:ascii="Arial" w:hAnsi="Arial" w:cs="Arial"/>
+          <w:sz w:val="24"/>
+          <w:szCs w:val="24"/>
+          <w:lang w:val="en-US"/>
+        </w:rPr>
+      </w:pPr>
+      <w:r>
+        <w:rPr>
+          <w:rFonts w:ascii="Arial" w:hAnsi="Arial" w:cs="Arial"/>
+          <w:sz w:val="24"/>
+          <w:szCs w:val="24"/>
+          <w:lang w:val="en-US"/>
+        </w:rPr>
+        <w:tab/>
+        <w:t>JOE: I have seen the future</w:t>
+      </w:r>
+      <w:r>
+        <w:rPr>
+          <w:rFonts w:ascii="Arial" w:hAnsi="Arial" w:cs="Arial"/>
+          <w:sz w:val="24"/>
+          <w:szCs w:val="24"/>
+          <w:lang w:val="en-US"/>
+        </w:rPr>
+        <w:t>. Your plan is only going to end up in disaster.</w:t>
+      </w:r>
+    </w:p>
+    <w:p>
+      <w:pPr>
+        <w:spacing w:line="360" w:lineRule="auto"/>
+        <w:rPr>
+          <w:rFonts w:ascii="Arial" w:hAnsi="Arial" w:cs="Arial"/>
+          <w:sz w:val="24"/>
+          <w:szCs w:val="24"/>
+          <w:lang w:val="en-US"/>
+        </w:rPr>
+      </w:pPr>
+      <w:r>
+        <w:rPr>
+          <w:rFonts w:ascii="Arial" w:hAnsi="Arial" w:cs="Arial"/>
+          <w:sz w:val="24"/>
+          <w:szCs w:val="24"/>
+          <w:lang w:val="en-US"/>
+        </w:rPr>
+        <w:tab/>
+        <w:t>KEPI: No, I can’t believe you. You are going to have to try harder th</w:t>
+      </w:r>
+      <w:r>
+        <w:rPr>
+          <w:rFonts w:ascii="Arial" w:hAnsi="Arial" w:cs="Arial"/>
+          <w:sz w:val="24"/>
+          <w:szCs w:val="24"/>
+          <w:lang w:val="en-US"/>
+        </w:rPr>
+        <w:t>a</w:t>
+      </w:r>
+      <w:r>
+        <w:rPr>
+          <w:rFonts w:ascii="Arial" w:hAnsi="Arial" w:cs="Arial"/>
+          <w:sz w:val="24"/>
+          <w:szCs w:val="24"/>
+          <w:lang w:val="en-US"/>
+        </w:rPr>
+        <w:t>n that.</w:t>
+      </w:r>
+    </w:p>
+    <w:p>
+      <w:pPr>
+        <w:spacing w:line="360" w:lineRule="auto"/>
+        <w:rPr>
+          <w:rFonts w:ascii="Arial" w:hAnsi="Arial" w:cs="Arial"/>
+          <w:sz w:val="24"/>
+          <w:szCs w:val="24"/>
+          <w:lang w:val="en-US"/>
+        </w:rPr>
+      </w:pPr>
+    </w:p>
+    <w:p>
+      <w:pPr>
+        <w:spacing w:line="360" w:lineRule="auto"/>
+        <w:rPr>
+          <w:rFonts w:ascii="Arial" w:hAnsi="Arial" w:cs="Arial"/>
+          <w:sz w:val="24"/>
+          <w:szCs w:val="24"/>
+          <w:lang w:val="en-US"/>
+        </w:rPr>
+      </w:pPr>
+      <w:r>
+        <w:rPr>
+          <w:rFonts w:ascii="Arial" w:hAnsi="Arial" w:cs="Arial"/>
+          <w:sz w:val="24"/>
+          <w:szCs w:val="24"/>
+          <w:lang w:val="en-US"/>
+        </w:rPr>
+        <w:t xml:space="preserve">  </w:t>
+      </w:r>
+      <w:r>
+        <w:rPr>
+          <w:rFonts w:ascii="Arial" w:hAnsi="Arial" w:cs="Arial"/>
+          <w:sz w:val="24"/>
+          <w:szCs w:val="24"/>
+          <w:lang w:val="en-US"/>
+        </w:rPr>
+        <w:tab/>
+        <w:t xml:space="preserve">KEPI post: You were right all along. You must stop the CTO. He went mad with power after </w:t>
+      </w:r>
+      <w:r>
+        <w:rPr>
+          <w:rFonts w:ascii="Arial" w:hAnsi="Arial" w:cs="Arial"/>
+          <w:sz w:val="24"/>
+          <w:szCs w:val="24"/>
+          <w:lang w:val="en-US"/>
+        </w:rPr>
+        <w:t>realizing the potential he could harness from the time crystals.</w:t>
+      </w:r>
+    </w:p>
+    <w:p>
+      <w:pPr>
+        <w:spacing w:line="360" w:lineRule="auto"/>
+        <w:rPr>
+          <w:rFonts w:ascii="Arial" w:hAnsi="Arial" w:cs="Arial"/>
+          <w:sz w:val="24"/>
+          <w:szCs w:val="24"/>
+          <w:lang w:val="en-US"/>
+        </w:rPr>
+      </w:pPr>
+      <w:r>
+        <w:rPr>
+          <w:rFonts w:ascii="Arial" w:hAnsi="Arial" w:cs="Arial"/>
+          <w:sz w:val="24"/>
+          <w:szCs w:val="24"/>
+          <w:lang w:val="en-US"/>
+        </w:rPr>
+        <w:t>DARK:</w:t>
+      </w:r>
+    </w:p>
+    <w:p>
+      <w:pPr>
+        <w:spacing w:line="360" w:lineRule="auto"/>
+        <w:rPr>
+          <w:rFonts w:ascii="Arial" w:hAnsi="Arial" w:cs="Arial"/>
+          <w:sz w:val="24"/>
+          <w:szCs w:val="24"/>
+          <w:lang w:val="en-US"/>
+        </w:rPr>
+      </w:pPr>
+      <w:r>
+        <w:rPr>
+          <w:rFonts w:ascii="Arial" w:hAnsi="Arial" w:cs="Arial"/>
+          <w:sz w:val="24"/>
+          <w:szCs w:val="24"/>
+          <w:lang w:val="en-US"/>
+        </w:rPr>
+        <w:tab/>
+        <w:t>KEPI: WHAT HAVE I DONE! I swear I didn’t do anything wrong. I just wanted to harness the untapped potential in the black magic of time crystals. I wish I could “go back”!</w:t>
+      </w:r>
+    </w:p>
+    <w:p>
+      <w:pPr>
+        <w:spacing w:line="360" w:lineRule="auto"/>
+        <w:rPr>
+          <w:rFonts w:ascii="Arial" w:hAnsi="Arial" w:cs="Arial"/>
+          <w:sz w:val="24"/>
+          <w:szCs w:val="24"/>
+          <w:lang w:val="en-US"/>
+        </w:rPr>
+      </w:pPr>
+    </w:p>
+    <w:p>
+      <w:pPr>
+        <w:spacing w:line="360" w:lineRule="auto"/>
+        <w:jc w:val="center"/>
+        <w:rPr>
+          <w:rFonts w:ascii="Arial" w:hAnsi="Arial" w:cs="Arial"/>
+          <w:b/>
+          <w:bCs/>
+          <w:sz w:val="24"/>
+          <w:szCs w:val="24"/>
+          <w:lang w:val="en-US"/>
+        </w:rPr>
+      </w:pPr>
+      <w:r>
+        <w:rPr>
+          <w:rFonts w:ascii="Arial" w:hAnsi="Arial" w:cs="Arial"/>
+          <w:b/>
+          <w:bCs/>
+          <w:sz w:val="24"/>
+          <w:szCs w:val="24"/>
+          <w:lang w:val="en-US"/>
+        </w:rPr>
+        <w:t xml:space="preserve">Chapter </w:t>
+      </w:r>
+      <w:r>
+        <w:rPr>
+          <w:rFonts w:ascii="Arial" w:hAnsi="Arial" w:cs="Arial"/>
+          <w:b/>
+          <w:bCs/>
+          <w:sz w:val="24"/>
+          <w:szCs w:val="24"/>
+          <w:lang w:val="en-US"/>
+        </w:rPr>
+        <w:t>5</w:t>
+      </w:r>
+    </w:p>
+    <w:p>
+      <w:pPr>
+        <w:spacing w:line="360" w:lineRule="auto"/>
+        <w:rPr>
+          <w:rFonts w:ascii="Arial" w:hAnsi="Arial" w:cs="Arial"/>
+          <w:sz w:val="24"/>
+          <w:szCs w:val="24"/>
+          <w:lang w:val="en-US"/>
+        </w:rPr>
+      </w:pPr>
+      <w:r>
+        <w:rPr>
+          <w:rFonts w:ascii="Arial" w:hAnsi="Arial" w:cs="Arial"/>
+          <w:sz w:val="24"/>
+          <w:szCs w:val="24"/>
+          <w:lang w:val="en-US"/>
+        </w:rPr>
+        <w:t xml:space="preserve">JOE: </w:t>
+      </w:r>
+      <w:r>
+        <w:rPr>
+          <w:rFonts w:ascii="Arial" w:hAnsi="Arial" w:cs="Arial"/>
+          <w:sz w:val="24"/>
+          <w:szCs w:val="24"/>
+          <w:lang w:val="en-US"/>
+        </w:rPr>
+        <w:t>CATGF</w:t>
+      </w:r>
+    </w:p>
+    <w:p>
+      <w:pPr>
+        <w:spacing w:line="360" w:lineRule="auto"/>
+        <w:rPr>
+          <w:rFonts w:ascii="Arial" w:hAnsi="Arial" w:cs="Arial"/>
+          <w:sz w:val="24"/>
+          <w:szCs w:val="24"/>
+          <w:lang w:val="en-US"/>
+        </w:rPr>
+      </w:pPr>
+      <w:r>
+        <w:rPr>
+          <w:rFonts w:ascii="Arial" w:hAnsi="Arial" w:cs="Arial"/>
+          <w:sz w:val="24"/>
+          <w:szCs w:val="24"/>
+          <w:lang w:val="en-US"/>
+        </w:rPr>
+        <w:t xml:space="preserve">CTO: </w:t>
+      </w:r>
+      <w:r>
+        <w:rPr>
+          <w:rFonts w:ascii="Arial" w:hAnsi="Arial" w:cs="Arial"/>
+          <w:sz w:val="24"/>
+          <w:szCs w:val="24"/>
+          <w:lang w:val="en-US"/>
+        </w:rPr>
+        <w:t>Who hell are you!</w:t>
+      </w:r>
+    </w:p>
+    <w:p>
+      <w:pPr>
+        <w:spacing w:line="360" w:lineRule="auto"/>
+        <w:rPr>
+          <w:rFonts w:ascii="Arial" w:hAnsi="Arial" w:cs="Arial"/>
+          <w:sz w:val="24"/>
+          <w:szCs w:val="24"/>
+          <w:lang w:val="en-US"/>
+        </w:rPr>
+      </w:pPr>
+      <w:r>
+        <w:rPr>
+          <w:rFonts w:ascii="Arial" w:hAnsi="Arial" w:cs="Arial"/>
+          <w:sz w:val="24"/>
+          <w:szCs w:val="24"/>
+          <w:lang w:val="en-US"/>
+        </w:rPr>
+        <w:t>CATGF: Please help me Mr Joe</w:t>
+      </w:r>
+    </w:p>
+    <w:p>
+      <w:pPr>
+        <w:spacing w:line="360" w:lineRule="auto"/>
+        <w:rPr>
+          <w:rFonts w:ascii="Arial" w:hAnsi="Arial" w:cs="Arial"/>
+          <w:sz w:val="24"/>
+          <w:szCs w:val="24"/>
+          <w:lang w:val="en-US"/>
+        </w:rPr>
+      </w:pPr>
+      <w:r>
+        <w:rPr>
+          <w:rFonts w:ascii="Arial" w:hAnsi="Arial" w:cs="Arial"/>
+          <w:sz w:val="24"/>
+          <w:szCs w:val="24"/>
+          <w:lang w:val="en-US"/>
+        </w:rPr>
+        <w:t xml:space="preserve">CTO: You cannot get her. I will heittää hänet in hiukkaskiihdytin. </w:t>
+      </w:r>
+    </w:p>
+    <w:p>
+      <w:pPr>
+        <w:spacing w:line="360" w:lineRule="auto"/>
+        <w:rPr>
+          <w:rFonts w:ascii="Arial" w:hAnsi="Arial" w:cs="Arial"/>
+          <w:sz w:val="24"/>
+          <w:szCs w:val="24"/>
+          <w:lang w:val="en-US"/>
+        </w:rPr>
+      </w:pPr>
+      <w:r>
+        <w:rPr>
+          <w:rFonts w:ascii="Arial" w:hAnsi="Arial" w:cs="Arial"/>
+          <w:sz w:val="24"/>
+          <w:szCs w:val="24"/>
+          <w:lang w:val="en-US"/>
+        </w:rPr>
+        <w:t>JOE: Don’t worry CATGF I will save you!</w:t>
+      </w:r>
+    </w:p>
+    <w:p>
+      <w:pPr>
+        <w:spacing w:line="360" w:lineRule="auto"/>
+        <w:rPr>
+          <w:rFonts w:ascii="Arial" w:hAnsi="Arial" w:cs="Arial"/>
+          <w:sz w:val="24"/>
+          <w:szCs w:val="24"/>
+          <w:lang w:val="en-US"/>
+        </w:rPr>
+      </w:pPr>
+      <w:r>
+        <w:rPr>
+          <w:rFonts w:ascii="Arial" w:hAnsi="Arial" w:cs="Arial"/>
+          <w:sz w:val="24"/>
+          <w:szCs w:val="24"/>
+          <w:lang w:val="en-US"/>
+        </w:rPr>
+        <w:t>CTO: Do you really think you can defeat me?</w:t>
+      </w:r>
+    </w:p>
+    <w:p>
+      <w:pPr>
+        <w:spacing w:line="360" w:lineRule="auto"/>
+        <w:jc w:val="center"/>
+        <w:rPr>
+          <w:rFonts w:ascii="Arial" w:hAnsi="Arial" w:cs="Arial"/>
+          <w:sz w:val="24"/>
+          <w:szCs w:val="24"/>
+          <w:lang w:val="en-US"/>
+        </w:rPr>
+      </w:pPr>
+      <w:r>
+        <w:rPr>
+          <w:rFonts w:ascii="Arial" w:hAnsi="Arial" w:cs="Arial"/>
+          <w:sz w:val="24"/>
+          <w:szCs w:val="24"/>
+          <w:lang w:val="en-US"/>
+        </w:rPr>
+        <w:t>Joe: It’s time to stop your madness evilbossman. The tests done here must come to a</w:t>
+      </w:r>
+      <w:r>
+        <w:rPr>
+          <w:rFonts w:ascii="Arial" w:hAnsi="Arial" w:cs="Arial"/>
+          <w:sz w:val="24"/>
+          <w:szCs w:val="24"/>
+          <w:lang w:val="en-US"/>
+        </w:rPr>
+        <w:t>n</w:t>
+      </w:r>
+      <w:r>
+        <w:rPr>
+          <w:rFonts w:ascii="Arial" w:hAnsi="Arial" w:cs="Arial"/>
+          <w:sz w:val="24"/>
+          <w:szCs w:val="24"/>
+          <w:lang w:val="en-US"/>
+        </w:rPr>
+        <w:t xml:space="preserve"> end, haven’t you seen the destruction your experiment has done on the upper levels?</w:t>
+      </w:r>
+    </w:p>
+    <w:p>
+      <w:pPr>
+        <w:spacing w:line="360" w:lineRule="auto"/>
+        <w:rPr>
+          <w:rFonts w:ascii="Arial" w:hAnsi="Arial" w:cs="Arial"/>
+          <w:sz w:val="24"/>
+          <w:szCs w:val="24"/>
+          <w:lang w:val="en-US"/>
+        </w:rPr>
+      </w:pPr>
+      <w:r>
+        <w:rPr>
+          <w:rFonts w:ascii="Arial" w:hAnsi="Arial" w:cs="Arial"/>
+          <w:sz w:val="24"/>
+          <w:szCs w:val="24"/>
+          <w:lang w:val="en-US"/>
+        </w:rPr>
+        <w:t>BATTLE:</w:t>
+      </w:r>
+    </w:p>
+    <w:p>
+      <w:pPr>
+        <w:spacing w:line="360" w:lineRule="auto"/>
+        <w:rPr>
+          <w:rFonts w:ascii="Arial" w:hAnsi="Arial" w:cs="Arial"/>
+          <w:sz w:val="24"/>
+          <w:szCs w:val="24"/>
+          <w:lang w:val="en-US"/>
+        </w:rPr>
+      </w:pPr>
+      <w:r>
+        <w:rPr>
+          <w:rFonts w:ascii="Arial" w:hAnsi="Arial" w:cs="Arial"/>
+          <w:sz w:val="24"/>
+          <w:szCs w:val="24"/>
+          <w:lang w:val="en-US"/>
+        </w:rPr>
+        <w:t>CTO</w:t>
+      </w:r>
+      <w:r>
+        <w:rPr>
+          <w:rFonts w:ascii="Arial" w:hAnsi="Arial" w:cs="Arial"/>
+          <w:sz w:val="24"/>
+          <w:szCs w:val="24"/>
+          <w:lang w:val="en-US"/>
+        </w:rPr>
+        <w:t xml:space="preserve"> Dark</w:t>
+      </w:r>
+      <w:r>
+        <w:rPr>
+          <w:rFonts w:ascii="Arial" w:hAnsi="Arial" w:cs="Arial"/>
+          <w:sz w:val="24"/>
+          <w:szCs w:val="24"/>
+          <w:lang w:val="en-US"/>
+        </w:rPr>
+        <w:t>:</w:t>
+      </w:r>
+      <w:r>
+        <w:rPr>
+          <w:rFonts w:ascii="Arial" w:hAnsi="Arial" w:cs="Arial"/>
+          <w:sz w:val="24"/>
+          <w:szCs w:val="24"/>
+          <w:lang w:val="en-US"/>
+        </w:rPr>
+        <w:t xml:space="preserve"> You may think you have bested me, but I still hold all the time crystals.</w:t>
+      </w:r>
+    </w:p>
+    <w:p>
+      <w:pPr>
+        <w:spacing w:line="360" w:lineRule="auto"/>
+        <w:rPr>
+          <w:rFonts w:ascii="Arial" w:hAnsi="Arial" w:cs="Arial"/>
+          <w:sz w:val="24"/>
+          <w:szCs w:val="24"/>
+          <w:lang w:val="en-US"/>
+        </w:rPr>
+      </w:pPr>
+      <w:r>
+        <w:rPr>
+          <w:rFonts w:ascii="Arial" w:hAnsi="Arial" w:cs="Arial"/>
+          <w:sz w:val="24"/>
+          <w:szCs w:val="24"/>
+          <w:lang w:val="en-US"/>
+        </w:rPr>
+        <w:t>CTO Light: ARGH. Do you really think that beating me was this easy.</w:t>
+      </w:r>
+    </w:p>
+    <w:p>
+      <w:pPr>
+        <w:spacing w:line="360" w:lineRule="auto"/>
+        <w:rPr>
+          <w:rFonts w:ascii="Arial" w:hAnsi="Arial" w:cs="Arial"/>
+          <w:sz w:val="24"/>
+          <w:szCs w:val="24"/>
+          <w:lang w:val="en-US"/>
+        </w:rPr>
+      </w:pPr>
+      <w:r>
+        <w:rPr>
+          <w:rFonts w:ascii="Arial" w:hAnsi="Arial" w:cs="Arial"/>
+          <w:sz w:val="24"/>
+          <w:szCs w:val="24"/>
+          <w:lang w:val="en-US"/>
+        </w:rPr>
+        <w:t>JOE: The next thing you are going to say is “This is the ultimate power of time crystals”.</w:t>
+      </w:r>
+    </w:p>
+    <w:p>
+      <w:pPr>
+        <w:spacing w:line="360" w:lineRule="auto"/>
+        <w:rPr>
+          <w:lang w:val="en-US"/>
+        </w:rPr>
+      </w:pPr>
+      <w:r>
+        <w:rPr>
+          <w:rFonts w:ascii="Arial" w:hAnsi="Arial" w:cs="Arial"/>
+          <w:sz w:val="24"/>
+          <w:szCs w:val="24"/>
+          <w:lang w:val="en-US"/>
+        </w:rPr>
+        <w:t>CTO SUPER: This is the ultimate power of time crystals.</w:t>
+      </w:r>
     </w:p>
     <w:sectPr>
       <w:pgSz w:w="11906" w:h="16838"/>

</xml_diff>